<commit_message>
updated to ver 7 and SDT diagram
</commit_message>
<xml_diff>
--- a/GoldDigger/deliverable/goldpaper_ver6.docx
+++ b/GoldDigger/deliverable/goldpaper_ver6.docx
@@ -2,94 +2,6 @@
 <file path=word/document.xml><?xml version="1.0" encoding="utf-8"?>
 <w:document xmlns:o="urn:schemas-microsoft-com:office:office" xmlns:r="http://schemas.openxmlformats.org/officeDocument/2006/relationships" xmlns:v="urn:schemas-microsoft-com:vml" xmlns:w="http://schemas.openxmlformats.org/wordprocessingml/2006/main" xmlns:w10="urn:schemas-microsoft-com:office:word" xmlns:wp="http://schemas.openxmlformats.org/drawingml/2006/wordprocessingDrawing" xmlns:wps="http://schemas.microsoft.com/office/word/2010/wordprocessingShape" xmlns:wpg="http://schemas.microsoft.com/office/word/2010/wordprocessingGroup" xmlns:mc="http://schemas.openxmlformats.org/markup-compatibility/2006" xmlns:wp14="http://schemas.microsoft.com/office/word/2010/wordprocessingDrawing" xmlns:w14="http://schemas.microsoft.com/office/word/2010/wordml" xmlns:w15="http://schemas.microsoft.com/office/word/2012/wordml" mc:Ignorable="w14 wp14 w15">
   <w:body>
-    <w:p>
-      <w:pPr>
-        <w:pStyle w:val="Heading3"/>
-        <w:bidi w:val="0"/>
-        <w:spacing w:lineRule="auto" w:line="9" w:before="0" w:after="115"/>
-        <w:jc w:val="left"/>
-        <w:rPr/>
-      </w:pPr>
-      <w:r>
-        <w:rPr>
-          <w:rStyle w:val="Hyperlink"/>
-          <w:b w:val="false"/>
-          <w:bCs w:val="false"/>
-          <w:color w:themeColor="hyperlink" w:val="000000"/>
-          <w:sz w:val="24"/>
-          <w:szCs w:val="24"/>
-          <w:u w:val="none"/>
-        </w:rPr>
-        <w:t>CC:</w:t>
-      </w:r>
-    </w:p>
-    <w:p>
-      <w:pPr>
-        <w:pStyle w:val="Heading3"/>
-        <w:bidi w:val="0"/>
-        <w:spacing w:lineRule="auto" w:line="9" w:before="0" w:after="115"/>
-        <w:jc w:val="left"/>
-        <w:rPr>
-          <w:rStyle w:val="Hyperlink"/>
-          <w:b w:val="false"/>
-          <w:bCs w:val="false"/>
-          <w:color w:themeColor="hyperlink" w:val="000000"/>
-          <w:sz w:val="24"/>
-          <w:szCs w:val="24"/>
-          <w:u w:val="none"/>
-        </w:rPr>
-      </w:pPr>
-      <w:r>
-        <w:rPr>
-          <w:b w:val="false"/>
-          <w:bCs w:val="false"/>
-          <w:color w:themeColor="hyperlink" w:val="000000"/>
-          <w:sz w:val="24"/>
-          <w:szCs w:val="24"/>
-          <w:u w:val="none"/>
-        </w:rPr>
-      </w:r>
-    </w:p>
-    <w:p>
-      <w:pPr>
-        <w:pStyle w:val="Heading3"/>
-        <w:bidi w:val="0"/>
-        <w:spacing w:lineRule="auto" w:line="9" w:before="0" w:after="115"/>
-        <w:jc w:val="left"/>
-        <w:rPr>
-          <w:rStyle w:val="Hyperlink"/>
-          <w:b w:val="false"/>
-          <w:bCs w:val="false"/>
-          <w:color w:themeColor="hyperlink" w:val="000000"/>
-          <w:sz w:val="24"/>
-          <w:szCs w:val="24"/>
-          <w:u w:val="none"/>
-        </w:rPr>
-      </w:pPr>
-      <w:r>
-        <w:rPr>
-          <w:b w:val="false"/>
-          <w:bCs w:val="false"/>
-          <w:color w:themeColor="accent1" w:val="000000"/>
-          <w:sz w:val="24"/>
-          <w:szCs w:val="24"/>
-          <w:u w:val="none"/>
-        </w:rPr>
-      </w:r>
-    </w:p>
-    <w:p>
-      <w:pPr>
-        <w:sectPr>
-          <w:type w:val="nextPage"/>
-          <w:pgSz w:w="12240" w:h="15840"/>
-          <w:pgMar w:left="691" w:right="691" w:gutter="0" w:header="0" w:top="461" w:footer="0" w:bottom="461"/>
-          <w:pgNumType w:fmt="decimal"/>
-          <w:cols w:num="2" w:space="288" w:equalWidth="true" w:sep="false"/>
-          <w:formProt w:val="false"/>
-          <w:textDirection w:val="lrTb"/>
-        </w:sectPr>
-      </w:pPr>
-    </w:p>
     <w:p>
       <w:pPr>
         <w:pStyle w:val="Heading3"/>
@@ -140,6 +52,7 @@
                     <a:prstGeom prst="rect">
                       <a:avLst/>
                     </a:prstGeom>
+                    <a:noFill/>
                   </pic:spPr>
                 </pic:pic>
               </a:graphicData>
@@ -151,7 +64,7 @@
         <w:rPr>
           <w:color w:val="5B9BD5"/>
         </w:rPr>
-        <w:t>GOLD DIGR White Paper – 2024, Ver 6</w:t>
+        <w:t>GOLD DIGR White Paper – 2024, Ver 7</w:t>
       </w:r>
     </w:p>
     <w:p>
@@ -249,24 +162,28 @@
       </w:r>
       <w:r>
         <w:rPr/>
-        <w:t xml:space="preserve"> backed by a State-regulated depository similar to </w:t>
+        <w:t xml:space="preserve"> backed by a State-regulated depository similar to Texas </w:t>
       </w:r>
       <w:hyperlink r:id="rId5">
         <w:r>
           <w:rPr>
             <w:rStyle w:val="Hyperlink"/>
-            <w:sz w:val="20"/>
-          </w:rPr>
-          <w:t>Texas bills S.B. No. 2334 and H.B. No. 4903</w:t>
-        </w:r>
-      </w:hyperlink>
-      <w:r>
-        <w:rPr>
-          <w:rStyle w:val="Hyperlink"/>
-          <w:sz w:val="20"/>
-        </w:rPr>
-        <w:t xml:space="preserve">. </w:t>
-      </w:r>
+          </w:rPr>
+          <w:t>House Bill 1056</w:t>
+        </w:r>
+      </w:hyperlink>
+      <w:r>
+        <w:rPr/>
+        <w:t xml:space="preserve"> and </w:t>
+      </w:r>
+      <w:hyperlink r:id="rId6">
+        <w:r>
+          <w:rPr>
+            <w:rStyle w:val="Hyperlink"/>
+          </w:rPr>
+          <w:t>House Bill 1049</w:t>
+        </w:r>
+      </w:hyperlink>
     </w:p>
     <w:p>
       <w:pPr>
@@ -290,7 +207,7 @@
         <w:rPr/>
         <w:t>1)</w:t>
       </w:r>
-      <w:hyperlink r:id="rId6">
+      <w:hyperlink r:id="rId7">
         <w:r>
           <w:rPr>
             <w:rStyle w:val="Hyperlink"/>
@@ -339,7 +256,7 @@
         <w:rPr/>
         <w:t xml:space="preserve">2) </w:t>
       </w:r>
-      <w:hyperlink r:id="rId7">
+      <w:hyperlink r:id="rId8">
         <w:r>
           <w:rPr>
             <w:rStyle w:val="Hyperlink"/>
@@ -382,7 +299,7 @@
         <w:rPr/>
         <w:t xml:space="preserve">3) </w:t>
       </w:r>
-      <w:hyperlink r:id="rId8">
+      <w:hyperlink r:id="rId9">
         <w:r>
           <w:rPr>
             <w:rStyle w:val="Hyperlink"/>
@@ -432,7 +349,7 @@
         </w:rPr>
         <w:t>My goal is to create a real system via State funding‚ grants‚ consulting, sponsorship. etc.  I have the skills to do it, m</w:t>
       </w:r>
-      <w:hyperlink r:id="rId9">
+      <w:hyperlink r:id="rId10">
         <w:r>
           <w:rPr>
             <w:rStyle w:val="Hyperlink"/>
@@ -482,7 +399,7 @@
           <w:bCs w:val="false"/>
         </w:rPr>
         <w:drawing>
-          <wp:anchor behindDoc="0" distT="0" distB="0" distL="0" distR="0" simplePos="0" locked="0" layoutInCell="0" allowOverlap="1" relativeHeight="10">
+          <wp:anchor behindDoc="0" distT="0" distB="0" distL="0" distR="0" simplePos="0" locked="0" layoutInCell="0" allowOverlap="1" relativeHeight="8">
             <wp:simplePos x="0" y="0"/>
             <wp:positionH relativeFrom="column">
               <wp:posOffset>504190</wp:posOffset>
@@ -507,7 +424,7 @@
                     </pic:cNvPicPr>
                   </pic:nvPicPr>
                   <pic:blipFill>
-                    <a:blip r:embed="rId10"/>
+                    <a:blip r:embed="rId11"/>
                     <a:stretch>
                       <a:fillRect/>
                     </a:stretch>
@@ -520,6 +437,7 @@
                     <a:prstGeom prst="rect">
                       <a:avLst/>
                     </a:prstGeom>
+                    <a:noFill/>
                   </pic:spPr>
                 </pic:pic>
               </a:graphicData>
@@ -709,7 +627,7 @@
       <w:r>
         <w:rPr/>
         <w:drawing>
-          <wp:anchor behindDoc="0" distT="0" distB="0" distL="0" distR="0" simplePos="0" locked="0" layoutInCell="0" allowOverlap="1" relativeHeight="11">
+          <wp:anchor behindDoc="0" distT="0" distB="0" distL="0" distR="0" simplePos="0" locked="0" layoutInCell="0" allowOverlap="1" relativeHeight="9">
             <wp:simplePos x="0" y="0"/>
             <wp:positionH relativeFrom="column">
               <wp:align>center</wp:align>
@@ -734,7 +652,7 @@
                     </pic:cNvPicPr>
                   </pic:nvPicPr>
                   <pic:blipFill>
-                    <a:blip r:embed="rId11"/>
+                    <a:blip r:embed="rId12"/>
                     <a:stretch>
                       <a:fillRect/>
                     </a:stretch>
@@ -747,6 +665,7 @@
                     <a:prstGeom prst="rect">
                       <a:avLst/>
                     </a:prstGeom>
+                    <a:noFill/>
                   </pic:spPr>
                 </pic:pic>
               </a:graphicData>
@@ -820,7 +739,7 @@
       <w:r>
         <w:rPr/>
         <w:drawing>
-          <wp:anchor behindDoc="0" distT="0" distB="0" distL="0" distR="0" simplePos="0" locked="0" layoutInCell="0" allowOverlap="1" relativeHeight="13">
+          <wp:anchor behindDoc="0" distT="0" distB="0" distL="0" distR="0" simplePos="0" locked="0" layoutInCell="0" allowOverlap="1" relativeHeight="11">
             <wp:simplePos x="0" y="0"/>
             <wp:positionH relativeFrom="column">
               <wp:posOffset>47625</wp:posOffset>
@@ -845,7 +764,7 @@
                     </pic:cNvPicPr>
                   </pic:nvPicPr>
                   <pic:blipFill>
-                    <a:blip r:embed="rId12"/>
+                    <a:blip r:embed="rId13"/>
                     <a:stretch>
                       <a:fillRect/>
                     </a:stretch>
@@ -858,6 +777,7 @@
                     <a:prstGeom prst="rect">
                       <a:avLst/>
                     </a:prstGeom>
+                    <a:noFill/>
                   </pic:spPr>
                 </pic:pic>
               </a:graphicData>
@@ -902,7 +822,7 @@
       <w:r>
         <w:rPr/>
         <w:drawing>
-          <wp:anchor behindDoc="0" distT="0" distB="0" distL="0" distR="0" simplePos="0" locked="0" layoutInCell="0" allowOverlap="1" relativeHeight="12">
+          <wp:anchor behindDoc="0" distT="0" distB="0" distL="0" distR="0" simplePos="0" locked="0" layoutInCell="0" allowOverlap="1" relativeHeight="10">
             <wp:simplePos x="0" y="0"/>
             <wp:positionH relativeFrom="column">
               <wp:align>center</wp:align>
@@ -927,7 +847,7 @@
                     </pic:cNvPicPr>
                   </pic:nvPicPr>
                   <pic:blipFill>
-                    <a:blip r:embed="rId13"/>
+                    <a:blip r:embed="rId14"/>
                     <a:stretch>
                       <a:fillRect/>
                     </a:stretch>
@@ -940,6 +860,7 @@
                     <a:prstGeom prst="rect">
                       <a:avLst/>
                     </a:prstGeom>
+                    <a:noFill/>
                   </pic:spPr>
                 </pic:pic>
               </a:graphicData>
@@ -1095,7 +1016,7 @@
                     </pic:cNvPicPr>
                   </pic:nvPicPr>
                   <pic:blipFill>
-                    <a:blip r:embed="rId14"/>
+                    <a:blip r:embed="rId15"/>
                     <a:stretch>
                       <a:fillRect/>
                     </a:stretch>
@@ -1108,6 +1029,7 @@
                     <a:prstGeom prst="rect">
                       <a:avLst/>
                     </a:prstGeom>
+                    <a:noFill/>
                   </pic:spPr>
                 </pic:pic>
               </a:graphicData>
@@ -1134,7 +1056,7 @@
         <w:rPr/>
         <w:t xml:space="preserve">The current rate of increase in </w:t>
       </w:r>
-      <w:hyperlink r:id="rId15">
+      <w:hyperlink r:id="rId16">
         <w:r>
           <w:rPr>
             <w:rStyle w:val="Hyperlink"/>
@@ -1172,7 +1094,7 @@
           <w:b/>
         </w:rPr>
         <w:drawing>
-          <wp:anchor behindDoc="0" distT="0" distB="0" distL="0" distR="0" simplePos="0" locked="0" layoutInCell="0" allowOverlap="1" relativeHeight="9">
+          <wp:anchor behindDoc="0" distT="0" distB="0" distL="0" distR="0" simplePos="0" locked="0" layoutInCell="0" allowOverlap="1" relativeHeight="15">
             <wp:simplePos x="0" y="0"/>
             <wp:positionH relativeFrom="column">
               <wp:align>center</wp:align>
@@ -1180,7 +1102,7 @@
             <wp:positionV relativeFrom="paragraph">
               <wp:posOffset>635</wp:posOffset>
             </wp:positionV>
-            <wp:extent cx="6894830" cy="3129280"/>
+            <wp:extent cx="6894830" cy="2893695"/>
             <wp:effectExtent l="0" t="0" r="0" b="0"/>
             <wp:wrapSquare wrapText="largest"/>
             <wp:docPr id="7" name="Image7" descr=""/>
@@ -1197,7 +1119,7 @@
                     </pic:cNvPicPr>
                   </pic:nvPicPr>
                   <pic:blipFill>
-                    <a:blip r:embed="rId16"/>
+                    <a:blip r:embed="rId17"/>
                     <a:stretch>
                       <a:fillRect/>
                     </a:stretch>
@@ -1205,11 +1127,12 @@
                   <pic:spPr bwMode="auto">
                     <a:xfrm>
                       <a:off x="0" y="0"/>
-                      <a:ext cx="6894830" cy="3129280"/>
+                      <a:ext cx="6894830" cy="2893695"/>
                     </a:xfrm>
                     <a:prstGeom prst="rect">
                       <a:avLst/>
                     </a:prstGeom>
+                    <a:noFill/>
                   </pic:spPr>
                 </pic:pic>
               </a:graphicData>
@@ -1282,7 +1205,7 @@
                     </pic:cNvPicPr>
                   </pic:nvPicPr>
                   <pic:blipFill>
-                    <a:blip r:embed="rId17"/>
+                    <a:blip r:embed="rId18"/>
                     <a:stretch>
                       <a:fillRect/>
                     </a:stretch>
@@ -1295,6 +1218,7 @@
                     <a:prstGeom prst="rect">
                       <a:avLst/>
                     </a:prstGeom>
+                    <a:noFill/>
                   </pic:spPr>
                 </pic:pic>
               </a:graphicData>
@@ -1342,7 +1266,7 @@
       <w:r>
         <w:rPr/>
         <w:drawing>
-          <wp:anchor behindDoc="0" distT="0" distB="0" distL="0" distR="0" simplePos="0" locked="0" layoutInCell="0" allowOverlap="1" relativeHeight="14">
+          <wp:anchor behindDoc="0" distT="0" distB="0" distL="0" distR="0" simplePos="0" locked="0" layoutInCell="0" allowOverlap="1" relativeHeight="12">
             <wp:simplePos x="0" y="0"/>
             <wp:positionH relativeFrom="column">
               <wp:align>center</wp:align>
@@ -1367,7 +1291,7 @@
                     </pic:cNvPicPr>
                   </pic:nvPicPr>
                   <pic:blipFill>
-                    <a:blip r:embed="rId18"/>
+                    <a:blip r:embed="rId19"/>
                     <a:stretch>
                       <a:fillRect/>
                     </a:stretch>
@@ -1380,6 +1304,7 @@
                     <a:prstGeom prst="rect">
                       <a:avLst/>
                     </a:prstGeom>
+                    <a:noFill/>
                   </pic:spPr>
                 </pic:pic>
               </a:graphicData>
@@ -1423,7 +1348,7 @@
         <w:rPr/>
         <w:t xml:space="preserve"> is a </w:t>
       </w:r>
-      <w:hyperlink r:id="rId19">
+      <w:hyperlink r:id="rId20">
         <w:r>
           <w:rPr>
             <w:rStyle w:val="Hyperlink"/>
@@ -1544,7 +1469,7 @@
                     </pic:cNvPicPr>
                   </pic:nvPicPr>
                   <pic:blipFill>
-                    <a:blip r:embed="rId20"/>
+                    <a:blip r:embed="rId21"/>
                     <a:stretch>
                       <a:fillRect/>
                     </a:stretch>
@@ -1557,6 +1482,7 @@
                     <a:prstGeom prst="rect">
                       <a:avLst/>
                     </a:prstGeom>
+                    <a:noFill/>
                   </pic:spPr>
                 </pic:pic>
               </a:graphicData>
@@ -1723,7 +1649,7 @@
         <w:jc w:val="left"/>
         <w:rPr/>
       </w:pPr>
-      <w:hyperlink r:id="rId21">
+      <w:hyperlink r:id="rId22">
         <w:r>
           <w:rPr>
             <w:rStyle w:val="Hyperlink"/>
@@ -1744,7 +1670,7 @@
         <w:jc w:val="left"/>
         <w:rPr/>
       </w:pPr>
-      <w:hyperlink r:id="rId22">
+      <w:hyperlink r:id="rId23">
         <w:r>
           <w:rPr>
             <w:rStyle w:val="Hyperlink"/>
@@ -1772,7 +1698,7 @@
         <w:jc w:val="left"/>
         <w:rPr/>
       </w:pPr>
-      <w:hyperlink r:id="rId23">
+      <w:hyperlink r:id="rId24">
         <w:r>
           <w:rPr>
             <w:rStyle w:val="Hyperlink"/>
@@ -1793,7 +1719,7 @@
         <w:jc w:val="left"/>
         <w:rPr/>
       </w:pPr>
-      <w:hyperlink r:id="rId24">
+      <w:hyperlink r:id="rId25">
         <w:r>
           <w:rPr>
             <w:rStyle w:val="Hyperlink"/>
@@ -1814,7 +1740,7 @@
         <w:jc w:val="left"/>
         <w:rPr/>
       </w:pPr>
-      <w:hyperlink r:id="rId25">
+      <w:hyperlink r:id="rId26">
         <w:r>
           <w:rPr>
             <w:rStyle w:val="Hyperlink"/>
@@ -1835,7 +1761,7 @@
         <w:jc w:val="left"/>
         <w:rPr/>
       </w:pPr>
-      <w:hyperlink r:id="rId26">
+      <w:hyperlink r:id="rId27">
         <w:r>
           <w:rPr>
             <w:rStyle w:val="Hyperlink"/>
@@ -1856,7 +1782,7 @@
         <w:jc w:val="left"/>
         <w:rPr/>
       </w:pPr>
-      <w:hyperlink r:id="rId27">
+      <w:hyperlink r:id="rId28">
         <w:r>
           <w:rPr>
             <w:rStyle w:val="Hyperlink"/>
@@ -1877,7 +1803,7 @@
         <w:jc w:val="left"/>
         <w:rPr/>
       </w:pPr>
-      <w:hyperlink r:id="rId28">
+      <w:hyperlink r:id="rId29">
         <w:r>
           <w:rPr>
             <w:rStyle w:val="Hyperlink"/>
@@ -1898,7 +1824,7 @@
         <w:jc w:val="left"/>
         <w:rPr/>
       </w:pPr>
-      <w:hyperlink r:id="rId29">
+      <w:hyperlink r:id="rId30">
         <w:r>
           <w:rPr>
             <w:rStyle w:val="Hyperlink"/>
@@ -1920,7 +1846,7 @@
         <w:jc w:val="left"/>
         <w:rPr/>
       </w:pPr>
-      <w:hyperlink r:id="rId30">
+      <w:hyperlink r:id="rId31">
         <w:r>
           <w:rPr>
             <w:rStyle w:val="Hyperlink"/>
@@ -1949,7 +1875,7 @@
         <w:jc w:val="left"/>
         <w:rPr/>
       </w:pPr>
-      <w:hyperlink r:id="rId31">
+      <w:hyperlink r:id="rId32">
         <w:r>
           <w:rPr>
             <w:rStyle w:val="Hyperlink"/>
@@ -1971,7 +1897,7 @@
         <w:jc w:val="left"/>
         <w:rPr/>
       </w:pPr>
-      <w:hyperlink r:id="rId32">
+      <w:hyperlink r:id="rId33">
         <w:r>
           <w:rPr>
             <w:rStyle w:val="Hyperlink"/>
@@ -1993,7 +1919,7 @@
         <w:jc w:val="left"/>
         <w:rPr/>
       </w:pPr>
-      <w:hyperlink r:id="rId33">
+      <w:hyperlink r:id="rId34">
         <w:r>
           <w:rPr>
             <w:rStyle w:val="Hyperlink"/>
@@ -2022,7 +1948,7 @@
         <w:jc w:val="left"/>
         <w:rPr/>
       </w:pPr>
-      <w:hyperlink r:id="rId34">
+      <w:hyperlink r:id="rId35">
         <w:r>
           <w:rPr>
             <w:rStyle w:val="Hyperlink"/>
@@ -2054,7 +1980,7 @@
         <w:jc w:val="left"/>
         <w:rPr/>
       </w:pPr>
-      <w:hyperlink r:id="rId35">
+      <w:hyperlink r:id="rId36">
         <w:r>
           <w:rPr>
             <w:rStyle w:val="Hyperlink"/>
@@ -2079,7 +2005,7 @@
         <w:jc w:val="left"/>
         <w:rPr/>
       </w:pPr>
-      <w:hyperlink r:id="rId36">
+      <w:hyperlink r:id="rId37">
         <w:r>
           <w:rPr>
             <w:rStyle w:val="Hyperlink"/>
@@ -2124,7 +2050,7 @@
         <w:jc w:val="left"/>
         <w:rPr/>
       </w:pPr>
-      <w:hyperlink r:id="rId37">
+      <w:hyperlink r:id="rId38">
         <w:r>
           <w:rPr>
             <w:rStyle w:val="Hyperlink"/>
@@ -2159,7 +2085,7 @@
         <w:jc w:val="left"/>
         <w:rPr/>
       </w:pPr>
-      <w:hyperlink r:id="rId38">
+      <w:hyperlink r:id="rId39">
         <w:r>
           <w:rPr>
             <w:rStyle w:val="Hyperlink"/>
@@ -2203,7 +2129,7 @@
           <w:sz w:val="26"/>
         </w:rPr>
       </w:pPr>
-      <w:hyperlink r:id="rId39">
+      <w:hyperlink r:id="rId40">
         <w:r>
           <w:rPr>
             <w:rStyle w:val="Hyperlink"/>
@@ -2276,7 +2202,7 @@
       </w:pPr>
       <w:r>
         <w:rPr/>
-        <w:t xml:space="preserve">This is an abstract high-level diagram of how an SDT would work. </w:t>
+        <w:t xml:space="preserve">This is an abstract high-level diagram of how the SDT works. </w:t>
       </w:r>
     </w:p>
     <w:p>
@@ -2299,7 +2225,7 @@
           <w:pgNumType w:fmt="decimal"/>
           <w:formProt w:val="false"/>
           <w:textDirection w:val="lrTb"/>
-          <w:docGrid w:type="default" w:linePitch="600" w:charSpace="32768"/>
+          <w:docGrid w:type="default" w:linePitch="312" w:charSpace="0"/>
         </w:sectPr>
       </w:pPr>
     </w:p>
@@ -2314,7 +2240,7 @@
         <w:rPr>
           <w:b/>
         </w:rPr>
-        <w:t>Depository</w:t>
+        <w:t>Depositories</w:t>
       </w:r>
       <w:r>
         <w:rPr/>
@@ -2325,99 +2251,24 @@
         <w:rPr>
           <w:b/>
         </w:rPr>
-        <w:t>Inventory System</w:t>
-      </w:r>
-      <w:r>
-        <w:rPr/>
-        <w:t>: manages deposits</w:t>
+        <w:t>API Code</w:t>
+      </w:r>
+      <w:r>
+        <w:rPr/>
+        <w:t>: executes transactions and deposits</w:t>
         <w:br/>
       </w:r>
       <w:r>
-        <w:rPr>
-          <w:b/>
-        </w:rPr>
-        <w:t>Token Manager</w:t>
-      </w:r>
-      <w:r>
-        <w:rPr/>
-        <w:t>: manages transactions</w:t>
-        <w:br/>
-      </w:r>
-      <w:r>
-        <w:rPr>
-          <w:b/>
-        </w:rPr>
-        <w:t>Blockchain</w:t>
-      </w:r>
-      <w:r>
-        <w:rPr/>
-        <w:t>: equivalent to accounting ledger</w:t>
-        <w:br/>
-      </w:r>
-      <w:r>
-        <w:rPr>
-          <w:b/>
-        </w:rPr>
-        <w:t>Key Manager</w:t>
-      </w:r>
-      <w:r>
-        <w:rPr/>
-        <w:t>: safety deposit box keys</w:t>
-        <w:br/>
-      </w:r>
-      <w:r>
-        <w:rPr>
-          <w:b/>
-        </w:rPr>
-        <w:t>Client</w:t>
-      </w:r>
-      <w:r>
-        <w:rPr/>
-        <w:t>: Customer with assets in depository</w:t>
-      </w:r>
-    </w:p>
-    <w:p>
-      <w:pPr>
-        <w:sectPr>
-          <w:type w:val="continuous"/>
-          <w:pgSz w:w="12240" w:h="15840"/>
-          <w:pgMar w:left="691" w:right="691" w:gutter="0" w:header="0" w:top="461" w:footer="0" w:bottom="461"/>
-          <w:cols w:num="2" w:space="0" w:equalWidth="true" w:sep="false"/>
-          <w:formProt w:val="false"/>
-          <w:textDirection w:val="lrTb"/>
-          <w:docGrid w:type="default" w:linePitch="600" w:charSpace="32768"/>
-        </w:sectPr>
-      </w:pPr>
-    </w:p>
-    <w:p>
-      <w:pPr>
-        <w:pStyle w:val="Normal"/>
-        <w:bidi w:val="0"/>
-        <w:jc w:val="left"/>
-        <w:rPr/>
-      </w:pPr>
-      <w:r>
-        <w:rPr/>
-      </w:r>
-    </w:p>
-    <w:p>
-      <w:pPr>
-        <w:pStyle w:val="Heading3"/>
-        <w:spacing w:before="0" w:after="115"/>
-        <w:rPr/>
-      </w:pPr>
-      <w:r>
-        <w:rPr/>
         <w:drawing>
-          <wp:anchor behindDoc="0" distT="0" distB="0" distL="0" distR="0" simplePos="0" locked="0" layoutInCell="0" allowOverlap="1" relativeHeight="8">
+          <wp:anchor behindDoc="0" distT="0" distB="0" distL="0" distR="0" simplePos="0" locked="0" layoutInCell="0" allowOverlap="1" relativeHeight="14">
             <wp:simplePos x="0" y="0"/>
             <wp:positionH relativeFrom="column">
-              <wp:align>center</wp:align>
+              <wp:posOffset>133350</wp:posOffset>
             </wp:positionH>
             <wp:positionV relativeFrom="paragraph">
-              <wp:posOffset>635</wp:posOffset>
+              <wp:posOffset>548640</wp:posOffset>
             </wp:positionV>
-            <wp:extent cx="6894830" cy="3648710"/>
+            <wp:extent cx="6894830" cy="4399280"/>
             <wp:effectExtent l="0" t="0" r="0" b="0"/>
             <wp:wrapSquare wrapText="largest"/>
             <wp:docPr id="11" name="Image2" descr=""/>
@@ -2434,7 +2285,7 @@
                     </pic:cNvPicPr>
                   </pic:nvPicPr>
                   <pic:blipFill>
-                    <a:blip r:embed="rId40"/>
+                    <a:blip r:embed="rId41"/>
                     <a:stretch>
                       <a:fillRect/>
                     </a:stretch>
@@ -2442,11 +2293,12 @@
                   <pic:spPr bwMode="auto">
                     <a:xfrm>
                       <a:off x="0" y="0"/>
-                      <a:ext cx="6894830" cy="3648710"/>
+                      <a:ext cx="6894830" cy="4399280"/>
                     </a:xfrm>
                     <a:prstGeom prst="rect">
                       <a:avLst/>
                     </a:prstGeom>
+                    <a:noFill/>
                   </pic:spPr>
                 </pic:pic>
               </a:graphicData>
@@ -2454,6 +2306,55 @@
           </wp:anchor>
         </w:drawing>
       </w:r>
+      <w:r>
+        <w:rPr/>
+        <w:br/>
+      </w:r>
+      <w:r>
+        <w:rPr>
+          <w:b/>
+        </w:rPr>
+        <w:t>Quorum Blockchain</w:t>
+      </w:r>
+      <w:r>
+        <w:rPr/>
+        <w:t>: equivalent to accounting ledger</w:t>
+        <w:br/>
+      </w:r>
+      <w:r>
+        <w:rPr>
+          <w:b/>
+        </w:rPr>
+        <w:t>Fireblocks</w:t>
+      </w:r>
+      <w:r>
+        <w:rPr/>
+        <w:t>: safety deposit box keys</w:t>
+        <w:br/>
+      </w:r>
+      <w:r>
+        <w:rPr>
+          <w:b/>
+        </w:rPr>
+        <w:t>Client</w:t>
+      </w:r>
+      <w:r>
+        <w:rPr/>
+        <w:t>: Customer with assets in depository</w:t>
+      </w:r>
+    </w:p>
+    <w:p>
+      <w:pPr>
+        <w:sectPr>
+          <w:type w:val="continuous"/>
+          <w:pgSz w:w="12240" w:h="15840"/>
+          <w:pgMar w:left="691" w:right="691" w:gutter="0" w:header="0" w:top="461" w:footer="0" w:bottom="461"/>
+          <w:cols w:num="2" w:space="0" w:equalWidth="true" w:sep="false"/>
+          <w:formProt w:val="false"/>
+          <w:textDirection w:val="lrTb"/>
+          <w:docGrid w:type="default" w:linePitch="312" w:charSpace="0"/>
+        </w:sectPr>
+      </w:pPr>
     </w:p>
     <w:p>
       <w:pPr>
@@ -2480,23 +2381,7 @@
       </w:pPr>
       <w:r>
         <w:rPr/>
-      </w:r>
-    </w:p>
-    <w:p>
-      <w:pPr>
-        <w:pStyle w:val="ListParagraph"/>
-        <w:numPr>
-          <w:ilvl w:val="0"/>
-          <w:numId w:val="0"/>
-        </w:numPr>
-        <w:bidi w:val="0"/>
-        <w:ind w:hanging="0" w:left="0"/>
-        <w:jc w:val="left"/>
-        <w:rPr/>
-      </w:pPr>
-      <w:r>
-        <w:rPr/>
-        <w:t>1. Client sends a transaction message to token API</w:t>
+        <w:t>1. Client sends a transaction message to API Code</w:t>
       </w:r>
     </w:p>
     <w:p>
@@ -2514,7 +2399,7 @@
       <w:pPr>
         <w:pStyle w:val="BodyText"/>
         <w:bidi w:val="0"/>
-        <w:spacing w:lineRule="auto" w:line="14" w:before="0" w:after="140"/>
+        <w:spacing w:lineRule="auto" w:line="7" w:before="0" w:after="140"/>
         <w:jc w:val="left"/>
         <w:rPr/>
       </w:pPr>
@@ -2529,7 +2414,7 @@
       <w:pPr>
         <w:pStyle w:val="BodyText"/>
         <w:bidi w:val="0"/>
-        <w:spacing w:lineRule="auto" w:line="14" w:before="0" w:after="140"/>
+        <w:spacing w:lineRule="auto" w:line="7" w:before="0" w:after="140"/>
         <w:jc w:val="left"/>
         <w:rPr/>
       </w:pPr>
@@ -2558,7 +2443,7 @@
       <w:pPr>
         <w:pStyle w:val="BodyText"/>
         <w:bidi w:val="0"/>
-        <w:spacing w:lineRule="auto" w:line="14" w:before="0" w:after="140"/>
+        <w:spacing w:lineRule="auto" w:line="7" w:before="0" w:after="140"/>
         <w:jc w:val="left"/>
         <w:rPr/>
       </w:pPr>
@@ -2591,7 +2476,7 @@
       <w:pPr>
         <w:pStyle w:val="BodyText"/>
         <w:bidi w:val="0"/>
-        <w:spacing w:lineRule="auto" w:line="14" w:before="0" w:after="140"/>
+        <w:spacing w:lineRule="auto" w:line="7" w:before="0" w:after="140"/>
         <w:jc w:val="left"/>
         <w:rPr/>
       </w:pPr>
@@ -2620,7 +2505,7 @@
       <w:pPr>
         <w:pStyle w:val="BodyText"/>
         <w:bidi w:val="0"/>
-        <w:spacing w:lineRule="auto" w:line="14" w:before="0" w:after="140"/>
+        <w:spacing w:lineRule="auto" w:line="7" w:before="0" w:after="140"/>
         <w:jc w:val="left"/>
         <w:rPr/>
       </w:pPr>
@@ -2649,7 +2534,7 @@
       <w:pPr>
         <w:pStyle w:val="BodyText"/>
         <w:bidi w:val="0"/>
-        <w:spacing w:lineRule="auto" w:line="14" w:before="0" w:after="140"/>
+        <w:spacing w:lineRule="auto" w:line="7" w:before="0" w:after="140"/>
         <w:jc w:val="left"/>
         <w:rPr/>
       </w:pPr>
@@ -2678,7 +2563,7 @@
       <w:pPr>
         <w:pStyle w:val="BodyText"/>
         <w:bidi w:val="0"/>
-        <w:spacing w:lineRule="auto" w:line="14" w:before="0" w:after="140"/>
+        <w:spacing w:lineRule="auto" w:line="7" w:before="0" w:after="140"/>
         <w:jc w:val="left"/>
         <w:rPr/>
       </w:pPr>
@@ -2707,7 +2592,7 @@
       <w:pPr>
         <w:pStyle w:val="BodyText"/>
         <w:bidi w:val="0"/>
-        <w:spacing w:lineRule="auto" w:line="14" w:before="0" w:after="140"/>
+        <w:spacing w:lineRule="auto" w:line="7" w:before="0" w:after="140"/>
         <w:jc w:val="left"/>
         <w:rPr/>
       </w:pPr>
@@ -2736,7 +2621,7 @@
       <w:pPr>
         <w:pStyle w:val="BodyText"/>
         <w:bidi w:val="0"/>
-        <w:spacing w:lineRule="auto" w:line="14" w:before="0" w:after="140"/>
+        <w:spacing w:lineRule="auto" w:line="7" w:before="0" w:after="140"/>
         <w:jc w:val="left"/>
         <w:rPr/>
       </w:pPr>
@@ -2765,7 +2650,7 @@
       <w:pPr>
         <w:pStyle w:val="BodyText"/>
         <w:bidi w:val="0"/>
-        <w:spacing w:lineRule="auto" w:line="14" w:before="0" w:after="140"/>
+        <w:spacing w:lineRule="auto" w:line="7" w:before="0" w:after="140"/>
         <w:jc w:val="left"/>
         <w:rPr/>
       </w:pPr>
@@ -2794,7 +2679,7 @@
       <w:pPr>
         <w:pStyle w:val="BodyText"/>
         <w:bidi w:val="0"/>
-        <w:spacing w:lineRule="auto" w:line="14" w:before="0" w:after="140"/>
+        <w:spacing w:lineRule="auto" w:line="7" w:before="0" w:after="140"/>
         <w:jc w:val="left"/>
         <w:rPr/>
       </w:pPr>
@@ -2825,14 +2710,22 @@
           <w:numId w:val="0"/>
         </w:numPr>
         <w:bidi w:val="0"/>
-        <w:spacing w:lineRule="auto" w:line="14"/>
+        <w:spacing w:lineRule="auto" w:line="7"/>
         <w:ind w:hanging="0" w:left="0"/>
         <w:jc w:val="left"/>
         <w:rPr/>
       </w:pPr>
       <w:r>
         <w:rPr/>
-        <w:t>2. Token Manaager forwards message to Key Manager.</w:t>
+        <w:t xml:space="preserve">2. API Code verifies and forwards message </w:t>
+      </w:r>
+      <w:r>
+        <w:rPr/>
+        <w:t>to</w:t>
+      </w:r>
+      <w:r>
+        <w:rPr/>
+        <w:t xml:space="preserve"> FireBlocks.</w:t>
       </w:r>
     </w:p>
     <w:p>
@@ -2843,7 +2736,7 @@
           <w:numId w:val="0"/>
         </w:numPr>
         <w:bidi w:val="0"/>
-        <w:spacing w:lineRule="auto" w:line="14"/>
+        <w:spacing w:lineRule="auto" w:line="7"/>
         <w:ind w:hanging="0" w:left="0"/>
         <w:jc w:val="left"/>
         <w:rPr/>
@@ -2860,14 +2753,14 @@
           <w:numId w:val="0"/>
         </w:numPr>
         <w:bidi w:val="0"/>
-        <w:spacing w:lineRule="auto" w:line="14"/>
+        <w:spacing w:lineRule="auto" w:line="7"/>
         <w:ind w:hanging="0" w:left="0"/>
         <w:jc w:val="left"/>
         <w:rPr/>
       </w:pPr>
       <w:r>
         <w:rPr/>
-        <w:t>3. Key Manager verifies the payer, payee and payer’s balance.</w:t>
+        <w:t>3. FireBlocks verifies the payer, payee and payer’s balance.</w:t>
       </w:r>
     </w:p>
     <w:p>
@@ -2878,7 +2771,7 @@
           <w:numId w:val="0"/>
         </w:numPr>
         <w:bidi w:val="0"/>
-        <w:spacing w:lineRule="auto" w:line="14"/>
+        <w:spacing w:lineRule="auto" w:line="7"/>
         <w:ind w:hanging="0" w:left="0"/>
         <w:jc w:val="left"/>
         <w:rPr/>
@@ -2895,14 +2788,14 @@
           <w:numId w:val="0"/>
         </w:numPr>
         <w:bidi w:val="0"/>
-        <w:spacing w:lineRule="auto" w:line="14"/>
+        <w:spacing w:lineRule="auto" w:line="7"/>
         <w:ind w:hanging="0" w:left="0"/>
         <w:jc w:val="left"/>
         <w:rPr/>
       </w:pPr>
       <w:r>
         <w:rPr/>
-        <w:t>4. Key Manager creates blockchain entry and sends result to token.</w:t>
+        <w:t>4. API Code creates blockchain entry and updates depositories.</w:t>
       </w:r>
     </w:p>
     <w:p>
@@ -2913,7 +2806,7 @@
           <w:numId w:val="0"/>
         </w:numPr>
         <w:bidi w:val="0"/>
-        <w:spacing w:lineRule="auto" w:line="14"/>
+        <w:spacing w:lineRule="auto" w:line="7"/>
         <w:ind w:hanging="0" w:left="0"/>
         <w:jc w:val="left"/>
         <w:rPr/>
@@ -2930,14 +2823,14 @@
           <w:numId w:val="0"/>
         </w:numPr>
         <w:bidi w:val="0"/>
-        <w:spacing w:lineRule="auto" w:line="14"/>
+        <w:spacing w:lineRule="auto" w:line="7"/>
         <w:ind w:hanging="0" w:left="0"/>
         <w:jc w:val="left"/>
         <w:rPr/>
       </w:pPr>
       <w:r>
         <w:rPr/>
-        <w:t>5. Token Manager sends result to client.</w:t>
+        <w:t>5. API Code sends result to client.</w:t>
       </w:r>
     </w:p>
     <w:p>
@@ -2966,7 +2859,7 @@
         <w:jc w:val="left"/>
         <w:rPr/>
       </w:pPr>
-      <w:hyperlink r:id="rId41">
+      <w:hyperlink r:id="rId42">
         <w:r>
           <w:rPr>
             <w:rStyle w:val="Hyperlink"/>
@@ -3000,7 +2893,7 @@
       <w:r>
         <w:rPr/>
         <w:drawing>
-          <wp:anchor behindDoc="0" distT="0" distB="0" distL="0" distR="0" simplePos="0" locked="0" layoutInCell="0" allowOverlap="1" relativeHeight="15">
+          <wp:anchor behindDoc="0" distT="0" distB="0" distL="0" distR="0" simplePos="0" locked="0" layoutInCell="0" allowOverlap="1" relativeHeight="13">
             <wp:simplePos x="0" y="0"/>
             <wp:positionH relativeFrom="column">
               <wp:posOffset>218440</wp:posOffset>
@@ -3025,7 +2918,7 @@
                     </pic:cNvPicPr>
                   </pic:nvPicPr>
                   <pic:blipFill>
-                    <a:blip r:embed="rId42"/>
+                    <a:blip r:embed="rId43"/>
                     <a:stretch>
                       <a:fillRect/>
                     </a:stretch>
@@ -3038,6 +2931,7 @@
                     <a:prstGeom prst="rect">
                       <a:avLst/>
                     </a:prstGeom>
+                    <a:noFill/>
                   </pic:spPr>
                 </pic:pic>
               </a:graphicData>
@@ -3297,13 +3191,9 @@
       </w:pPr>
       <w:r>
         <w:rPr/>
-        <w:t xml:space="preserve">We </w:t>
-      </w:r>
-      <w:r>
-        <w:rPr/>
-        <w:t xml:space="preserve">used this model at Federal Highway from 1994 to 1996 to develop </w:t>
-      </w:r>
-      <w:hyperlink r:id="rId43">
+        <w:t xml:space="preserve">We used this model at Federal Highway from 1994 to 1996 to develop </w:t>
+      </w:r>
+      <w:hyperlink r:id="rId44">
         <w:r>
           <w:rPr>
             <w:rStyle w:val="Hyperlink"/>
@@ -3421,7 +3311,7 @@
       </w:r>
       <w:r>
         <w:rPr/>
-        <w:t>- provide funding to use STDs as a mechanism of investment and wealth preservation.</w:t>
+        <w:t>- provide funding to use SDTs as a mechanism of investment and wealth preservation.</w:t>
       </w:r>
     </w:p>
     <w:p>
@@ -3611,7 +3501,7 @@
                     </pic:cNvPicPr>
                   </pic:nvPicPr>
                   <pic:blipFill>
-                    <a:blip r:embed="rId44"/>
+                    <a:blip r:embed="rId45"/>
                     <a:stretch>
                       <a:fillRect/>
                     </a:stretch>
@@ -3624,6 +3514,7 @@
                     <a:prstGeom prst="rect">
                       <a:avLst/>
                     </a:prstGeom>
+                    <a:noFill/>
                   </pic:spPr>
                 </pic:pic>
               </a:graphicData>
@@ -3728,7 +3619,7 @@
                     </pic:cNvPicPr>
                   </pic:nvPicPr>
                   <pic:blipFill>
-                    <a:blip r:embed="rId45"/>
+                    <a:blip r:embed="rId46"/>
                     <a:stretch>
                       <a:fillRect/>
                     </a:stretch>
@@ -3741,6 +3632,7 @@
                     <a:prstGeom prst="rect">
                       <a:avLst/>
                     </a:prstGeom>
+                    <a:noFill/>
                   </pic:spPr>
                 </pic:pic>
               </a:graphicData>
@@ -3783,7 +3675,7 @@
         <w:rPr/>
         <w:t xml:space="preserve">Here is a </w:t>
       </w:r>
-      <w:hyperlink r:id="rId46">
+      <w:hyperlink r:id="rId47">
         <w:r>
           <w:rPr>
             <w:rStyle w:val="Hyperlink"/>
@@ -3795,7 +3687,7 @@
         <w:rPr/>
         <w:t>(</w:t>
       </w:r>
-      <w:hyperlink r:id="rId47">
+      <w:hyperlink r:id="rId48">
         <w:r>
           <w:rPr>
             <w:rStyle w:val="Hyperlink"/>
@@ -3815,7 +3707,7 @@
         <w:jc w:val="left"/>
         <w:rPr/>
       </w:pPr>
-      <w:hyperlink r:id="rId48">
+      <w:hyperlink r:id="rId49">
         <w:r>
           <w:rPr>
             <w:rStyle w:val="Hyperlink"/>
@@ -3856,7 +3748,7 @@
         <w:rPr/>
         <w:t>Thirty-five years of eclectic software development, including 7 startups, IT staff at a major university, several USDOT grants and 15 years of corporate consulting. </w:t>
       </w:r>
-      <w:hyperlink r:id="rId49">
+      <w:hyperlink r:id="rId50">
         <w:r>
           <w:rPr>
             <w:rStyle w:val="Hyperlink"/>
@@ -3895,7 +3787,7 @@
         <w:rPr/>
         <w:t xml:space="preserve">From 1991-1996, I was the original architect of five Federal Highway Administration grants developing the </w:t>
       </w:r>
-      <w:hyperlink r:id="rId50">
+      <w:hyperlink r:id="rId51">
         <w:r>
           <w:rPr>
             <w:rStyle w:val="Hyperlink"/>
@@ -3907,7 +3799,7 @@
         <w:rPr/>
         <w:t>. I led a quarterly design conference with many State representatives, achieved a 40-State adoption and received a commendation from the US Secretary of Transportation.  I was named </w:t>
       </w:r>
-      <w:hyperlink r:id="rId51">
+      <w:hyperlink r:id="rId52">
         <w:r>
           <w:rPr>
             <w:rStyle w:val="Hyperlink"/>
@@ -3949,7 +3841,7 @@
         <w:ind w:hanging="283" w:left="375" w:right="0"/>
         <w:rPr/>
       </w:pPr>
-      <w:hyperlink r:id="rId52">
+      <w:hyperlink r:id="rId53">
         <w:r>
           <w:rPr>
             <w:rStyle w:val="Hyperlink"/>
@@ -3983,7 +3875,7 @@
         <w:ind w:hanging="283" w:left="375" w:right="0"/>
         <w:rPr/>
       </w:pPr>
-      <w:hyperlink r:id="rId53">
+      <w:hyperlink r:id="rId54">
         <w:r>
           <w:rPr>
             <w:rStyle w:val="Hyperlink"/>
@@ -4017,7 +3909,7 @@
         <w:ind w:hanging="283" w:left="375" w:right="0"/>
         <w:rPr/>
       </w:pPr>
-      <w:hyperlink r:id="rId54">
+      <w:hyperlink r:id="rId55">
         <w:r>
           <w:rPr>
             <w:rStyle w:val="Hyperlink"/>
@@ -4047,7 +3939,7 @@
         <w:ind w:hanging="283" w:left="375" w:right="0"/>
         <w:rPr/>
       </w:pPr>
-      <w:hyperlink r:id="rId55">
+      <w:hyperlink r:id="rId56">
         <w:r>
           <w:rPr>
             <w:rStyle w:val="Hyperlink"/>
@@ -4081,7 +3973,7 @@
         <w:ind w:hanging="283" w:left="375" w:right="0"/>
         <w:rPr/>
       </w:pPr>
-      <w:hyperlink r:id="rId56">
+      <w:hyperlink r:id="rId57">
         <w:r>
           <w:rPr>
             <w:rStyle w:val="Hyperlink"/>
@@ -4115,7 +4007,7 @@
         <w:ind w:hanging="283" w:left="375" w:right="0"/>
         <w:rPr/>
       </w:pPr>
-      <w:hyperlink r:id="rId57">
+      <w:hyperlink r:id="rId58">
         <w:r>
           <w:rPr>
             <w:rStyle w:val="Hyperlink"/>
@@ -4144,7 +4036,7 @@
         <w:ind w:hanging="283" w:left="375" w:right="0"/>
         <w:rPr/>
       </w:pPr>
-      <w:hyperlink r:id="rId58">
+      <w:hyperlink r:id="rId59">
         <w:r>
           <w:rPr>
             <w:rStyle w:val="Hyperlink"/>
@@ -4189,7 +4081,7 @@
         <w:rPr/>
         <w:t xml:space="preserve">Hands-on work with three digital currencies – the </w:t>
       </w:r>
-      <w:hyperlink r:id="rId59">
+      <w:hyperlink r:id="rId60">
         <w:r>
           <w:rPr>
             <w:rStyle w:val="Hyperlink"/>
@@ -4201,7 +4093,7 @@
         <w:rPr/>
         <w:t xml:space="preserve"> (a precursor to Bitcoin), an </w:t>
       </w:r>
-      <w:hyperlink r:id="rId60">
+      <w:hyperlink r:id="rId61">
         <w:r>
           <w:rPr>
             <w:rStyle w:val="Hyperlink"/>
@@ -4213,7 +4105,7 @@
         <w:rPr/>
         <w:t xml:space="preserve"> and </w:t>
       </w:r>
-      <w:hyperlink r:id="rId61">
+      <w:hyperlink r:id="rId62">
         <w:r>
           <w:rPr>
             <w:rStyle w:val="Hyperlink"/>
@@ -4252,7 +4144,7 @@
         <w:rPr/>
         <w:t xml:space="preserve">Significant projects at </w:t>
       </w:r>
-      <w:hyperlink r:id="rId62">
+      <w:hyperlink r:id="rId63">
         <w:r>
           <w:rPr>
             <w:rStyle w:val="Hyperlink"/>
@@ -4264,7 +4156,7 @@
         <w:rPr/>
         <w:t xml:space="preserve"> (call center), </w:t>
       </w:r>
-      <w:hyperlink r:id="rId63">
+      <w:hyperlink r:id="rId64">
         <w:r>
           <w:rPr>
             <w:rStyle w:val="Hyperlink"/>
@@ -4276,7 +4168,7 @@
         <w:rPr/>
         <w:t xml:space="preserve"> (e-commerce), </w:t>
       </w:r>
-      <w:hyperlink r:id="rId64">
+      <w:hyperlink r:id="rId65">
         <w:r>
           <w:rPr>
             <w:rStyle w:val="Hyperlink"/>
@@ -4288,7 +4180,7 @@
         <w:rPr/>
         <w:t xml:space="preserve"> (case management), </w:t>
       </w:r>
-      <w:hyperlink r:id="rId65">
+      <w:hyperlink r:id="rId66">
         <w:r>
           <w:rPr>
             <w:rStyle w:val="Hyperlink"/>
@@ -4300,7 +4192,7 @@
         <w:rPr/>
         <w:t xml:space="preserve"> (payment system), </w:t>
       </w:r>
-      <w:hyperlink r:id="rId66">
+      <w:hyperlink r:id="rId67">
         <w:r>
           <w:rPr>
             <w:rStyle w:val="Hyperlink"/>
@@ -4312,7 +4204,7 @@
         <w:rPr/>
         <w:t xml:space="preserve"> (video analytics), Verizon (ring tone sales), </w:t>
       </w:r>
-      <w:hyperlink r:id="rId67">
+      <w:hyperlink r:id="rId68">
         <w:r>
           <w:rPr>
             <w:rStyle w:val="Hyperlink"/>
@@ -4346,7 +4238,7 @@
         <w:jc w:val="left"/>
         <w:rPr/>
       </w:pPr>
-      <w:hyperlink r:id="rId68">
+      <w:hyperlink r:id="rId69">
         <w:r>
           <w:rPr>
             <w:rStyle w:val="Hyperlink"/>
@@ -4384,12 +4276,12 @@
         <w:jc w:val="left"/>
         <w:rPr/>
       </w:pPr>
-      <w:hyperlink r:id="rId69">
-        <w:r>
-          <w:rPr>
-            <w:rStyle w:val="Hyperlink"/>
-          </w:rPr>
-          <w:t>Texas Depository, 2023</w:t>
+      <w:hyperlink r:id="rId70">
+        <w:r>
+          <w:rPr>
+            <w:rStyle w:val="Hyperlink"/>
+          </w:rPr>
+          <w:t>Cost Of Information 2024</w:t>
         </w:r>
       </w:hyperlink>
       <w:r>
@@ -4408,7 +4300,7 @@
         <w:jc w:val="left"/>
         <w:rPr/>
       </w:pPr>
-      <w:hyperlink r:id="rId70">
+      <w:hyperlink r:id="rId71">
         <w:r>
           <w:rPr>
             <w:rStyle w:val="Hyperlink"/>
@@ -4432,7 +4324,7 @@
         <w:jc w:val="left"/>
         <w:rPr/>
       </w:pPr>
-      <w:hyperlink r:id="rId71">
+      <w:hyperlink r:id="rId72">
         <w:r>
           <w:rPr>
             <w:rStyle w:val="Hyperlink"/>
@@ -4456,7 +4348,7 @@
         <w:jc w:val="left"/>
         <w:rPr/>
       </w:pPr>
-      <w:hyperlink r:id="rId72">
+      <w:hyperlink r:id="rId73">
         <w:r>
           <w:rPr>
             <w:rStyle w:val="Hyperlink"/>
@@ -4480,7 +4372,7 @@
         <w:jc w:val="left"/>
         <w:rPr/>
       </w:pPr>
-      <w:hyperlink r:id="rId73">
+      <w:hyperlink r:id="rId74">
         <w:r>
           <w:rPr>
             <w:rStyle w:val="Hyperlink"/>
@@ -4504,7 +4396,7 @@
         <w:jc w:val="left"/>
         <w:rPr/>
       </w:pPr>
-      <w:hyperlink r:id="rId74">
+      <w:hyperlink r:id="rId75">
         <w:r>
           <w:rPr>
             <w:rStyle w:val="Hyperlink"/>
@@ -4528,7 +4420,7 @@
         <w:jc w:val="left"/>
         <w:rPr/>
       </w:pPr>
-      <w:hyperlink r:id="rId75">
+      <w:hyperlink r:id="rId76">
         <w:r>
           <w:rPr>
             <w:rStyle w:val="Hyperlink"/>
@@ -4552,7 +4444,7 @@
         <w:jc w:val="left"/>
         <w:rPr/>
       </w:pPr>
-      <w:hyperlink r:id="rId76">
+      <w:hyperlink r:id="rId77">
         <w:r>
           <w:rPr>
             <w:rStyle w:val="Hyperlink"/>
@@ -4576,7 +4468,7 @@
         <w:jc w:val="left"/>
         <w:rPr/>
       </w:pPr>
-      <w:hyperlink r:id="rId77">
+      <w:hyperlink r:id="rId78">
         <w:r>
           <w:rPr>
             <w:rStyle w:val="Hyperlink"/>
@@ -4600,7 +4492,7 @@
         <w:jc w:val="left"/>
         <w:rPr/>
       </w:pPr>
-      <w:hyperlink r:id="rId78">
+      <w:hyperlink r:id="rId79">
         <w:r>
           <w:rPr>
             <w:rStyle w:val="Hyperlink"/>
@@ -4620,7 +4512,7 @@
         <w:jc w:val="left"/>
         <w:rPr/>
       </w:pPr>
-      <w:hyperlink r:id="rId79">
+      <w:hyperlink r:id="rId80">
         <w:r>
           <w:rPr>
             <w:rStyle w:val="Hyperlink"/>
@@ -4644,7 +4536,7 @@
         <w:jc w:val="left"/>
         <w:rPr/>
       </w:pPr>
-      <w:hyperlink r:id="rId80">
+      <w:hyperlink r:id="rId81">
         <w:r>
           <w:rPr>
             <w:rStyle w:val="Hyperlink"/>
@@ -4668,7 +4560,7 @@
         <w:jc w:val="left"/>
         <w:rPr/>
       </w:pPr>
-      <w:hyperlink r:id="rId81">
+      <w:hyperlink r:id="rId82">
         <w:r>
           <w:rPr>
             <w:rStyle w:val="Hyperlink"/>
@@ -4692,7 +4584,7 @@
         <w:jc w:val="left"/>
         <w:rPr/>
       </w:pPr>
-      <w:hyperlink r:id="rId82">
+      <w:hyperlink r:id="rId83">
         <w:r>
           <w:rPr>
             <w:rStyle w:val="Hyperlink"/>
@@ -4716,7 +4608,7 @@
         <w:jc w:val="left"/>
         <w:rPr/>
       </w:pPr>
-      <w:hyperlink r:id="rId83">
+      <w:hyperlink r:id="rId84">
         <w:r>
           <w:rPr>
             <w:rStyle w:val="Hyperlink"/>
@@ -4740,7 +4632,7 @@
         <w:jc w:val="left"/>
         <w:rPr/>
       </w:pPr>
-      <w:hyperlink r:id="rId84">
+      <w:hyperlink r:id="rId85">
         <w:r>
           <w:rPr>
             <w:rStyle w:val="Hyperlink"/>
@@ -4759,7 +4651,7 @@
       <w:pgMar w:left="691" w:right="691" w:gutter="0" w:header="0" w:top="461" w:footer="0" w:bottom="461"/>
       <w:formProt w:val="false"/>
       <w:textDirection w:val="lrTb"/>
-      <w:docGrid w:type="default" w:linePitch="600" w:charSpace="32768"/>
+      <w:docGrid w:type="default" w:linePitch="312" w:charSpace="0"/>
     </w:sectPr>
   </w:body>
 </w:document>
@@ -5341,7 +5233,7 @@
     </w:rPr>
   </w:style>
   <w:style w:type="paragraph" w:styleId="Heading1">
-    <w:name w:val="Heading 1"/>
+    <w:name w:val="heading 1"/>
     <w:basedOn w:val="Heading"/>
     <w:qFormat/>
     <w:pPr>
@@ -5360,7 +5252,7 @@
     </w:rPr>
   </w:style>
   <w:style w:type="paragraph" w:styleId="Heading2">
-    <w:name w:val="Heading 2"/>
+    <w:name w:val="heading 2"/>
     <w:basedOn w:val="Heading"/>
     <w:unhideWhenUsed/>
     <w:qFormat/>
@@ -5380,7 +5272,7 @@
     </w:rPr>
   </w:style>
   <w:style w:type="paragraph" w:styleId="Heading3">
-    <w:name w:val="Heading 3"/>
+    <w:name w:val="heading 3"/>
     <w:basedOn w:val="Heading"/>
     <w:unhideWhenUsed/>
     <w:qFormat/>
@@ -5398,7 +5290,7 @@
     </w:rPr>
   </w:style>
   <w:style w:type="paragraph" w:styleId="Heading4">
-    <w:name w:val="Heading 4"/>
+    <w:name w:val="heading 4"/>
     <w:basedOn w:val="Heading"/>
     <w:unhideWhenUsed/>
     <w:qFormat/>
@@ -5503,7 +5395,7 @@
     </w:rPr>
   </w:style>
   <w:style w:type="paragraph" w:styleId="Caption">
-    <w:name w:val="Caption"/>
+    <w:name w:val="caption"/>
     <w:basedOn w:val="Normal"/>
     <w:qFormat/>
     <w:pPr>
@@ -5566,7 +5458,7 @@
     <w:rPr/>
   </w:style>
   <w:style w:type="paragraph" w:styleId="Header">
-    <w:name w:val="Header"/>
+    <w:name w:val="header"/>
     <w:basedOn w:val="HeaderandFooter"/>
     <w:pPr>
       <w:suppressLineNumbers/>

</xml_diff>